<commit_message>
Updated train tracking algorithm
</commit_message>
<xml_diff>
--- a/Doc/Train Tracking Algorithm.docx
+++ b/Doc/Train Tracking Algorithm.docx
@@ -373,6 +373,11 @@
     </w:p>
     <w:p>
       <w:pPr>
+        <w:pStyle w:val="ListParagraph"/>
+        <w:numPr>
+          <w:ilvl w:val="0"/>
+          <w:numId w:val="3"/>
+        </w:numPr>
         <w:rPr>
           <w:rFonts w:cs="Arial"/>
           <w:lang w:val="en-US" w:bidi="he-IL"/>
@@ -388,6 +393,11 @@
     </w:p>
     <w:p>
       <w:pPr>
+        <w:pStyle w:val="ListParagraph"/>
+        <w:numPr>
+          <w:ilvl w:val="0"/>
+          <w:numId w:val="3"/>
+        </w:numPr>
         <w:rPr>
           <w:rFonts w:cs="Arial"/>
           <w:lang w:val="en-US" w:bidi="he-IL"/>
@@ -403,6 +413,11 @@
     </w:p>
     <w:p>
       <w:pPr>
+        <w:pStyle w:val="ListParagraph"/>
+        <w:numPr>
+          <w:ilvl w:val="0"/>
+          <w:numId w:val="3"/>
+        </w:numPr>
         <w:rPr>
           <w:rFonts w:cs="Arial"/>
           <w:lang w:val="en-US" w:bidi="he-IL"/>
@@ -418,6 +433,11 @@
     </w:p>
     <w:p>
       <w:pPr>
+        <w:pStyle w:val="ListParagraph"/>
+        <w:numPr>
+          <w:ilvl w:val="0"/>
+          <w:numId w:val="3"/>
+        </w:numPr>
         <w:rPr>
           <w:rFonts w:cs="Arial"/>
           <w:lang w:val="en-US" w:bidi="he-IL"/>
@@ -433,6 +453,7 @@
     </w:p>
     <w:p>
       <w:pPr>
+        <w:ind w:left="1440"/>
         <w:rPr>
           <w:rFonts w:cs="Arial"/>
           <w:lang w:val="en-US" w:bidi="he-IL"/>
@@ -448,6 +469,7 @@
     </w:p>
     <w:p>
       <w:pPr>
+        <w:ind w:left="2160"/>
         <w:rPr>
           <w:rFonts w:cs="Arial"/>
           <w:lang w:val="en-US" w:bidi="he-IL"/>
@@ -463,37 +485,152 @@
     </w:p>
     <w:p>
       <w:pPr>
-        <w:rPr>
-          <w:rFonts w:cs="Arial"/>
-          <w:lang w:val="en-US" w:bidi="he-IL"/>
-        </w:rPr>
-      </w:pPr>
-      <w:r>
-        <w:rPr>
-          <w:rFonts w:cs="Arial"/>
-          <w:lang w:val="en-US" w:bidi="he-IL"/>
-        </w:rPr>
-        <w:t xml:space="preserve">For each block edge of this block (X) that is not a sensor, assume that it was a sensor and it became active, check if a train could have crossed it (using the algorithm that is described here recursively). </w:t>
-      </w:r>
-      <w:proofErr w:type="gramStart"/>
-      <w:r>
-        <w:rPr>
-          <w:rFonts w:cs="Arial"/>
-          <w:lang w:val="en-US" w:bidi="he-IL"/>
-        </w:rPr>
-        <w:t>Van</w:t>
-      </w:r>
-      <w:proofErr w:type="gramEnd"/>
-      <w:r>
-        <w:rPr>
-          <w:rFonts w:cs="Arial"/>
-          <w:lang w:val="en-US" w:bidi="he-IL"/>
-        </w:rPr>
-        <w:t xml:space="preserve"> I call you late?</w:t>
-      </w:r>
-    </w:p>
-    <w:p>
-      <w:pPr>
+        <w:ind w:left="2160"/>
+        <w:rPr>
+          <w:rFonts w:cs="Arial"/>
+          <w:lang w:val="en-US" w:bidi="he-IL"/>
+        </w:rPr>
+      </w:pPr>
+      <w:r>
+        <w:rPr>
+          <w:rFonts w:cs="Arial"/>
+          <w:lang w:val="en-US" w:bidi="he-IL"/>
+        </w:rPr>
+        <w:t>For each block edge of this block (X) that is not a sensor, assume that it was a sensor and it became active, check if a train could have crossed it (using the algorithm that is described here recursively).</w:t>
+      </w:r>
+    </w:p>
+    <w:p>
+      <w:pPr>
+        <w:rPr>
+          <w:rFonts w:cs="Arial"/>
+          <w:lang w:val="en-US" w:bidi="he-IL"/>
+        </w:rPr>
+      </w:pPr>
+    </w:p>
+    <w:p>
+      <w:pPr>
+        <w:pStyle w:val="ListParagraph"/>
+        <w:numPr>
+          <w:ilvl w:val="0"/>
+          <w:numId w:val="3"/>
+        </w:numPr>
+        <w:rPr>
+          <w:rFonts w:cs="Arial"/>
+          <w:lang w:val="en-US" w:bidi="he-IL"/>
+        </w:rPr>
+      </w:pPr>
+      <w:r>
+        <w:rPr>
+          <w:rFonts w:cs="Arial"/>
+          <w:lang w:val="en-US" w:bidi="he-IL"/>
+        </w:rPr>
+        <w:lastRenderedPageBreak/>
+        <w:t>If still there are no trains that could have crossed, assume that the information about train location is not precise (this is called fuzzy search). This could happen if the user has placed a train on the tracks and did was not precise in indicating where this train is located. In this case check if a train can be found in a block that is close by to A or B (up to distance of 2), if so, relocate the train (assume that this train is located in A if one was found nearby A or B if a train was found nearby B)</w:t>
+      </w:r>
+    </w:p>
+    <w:p>
+      <w:pPr>
+        <w:rPr>
+          <w:rFonts w:cs="Arial"/>
+          <w:u w:val="single"/>
+          <w:lang w:val="en-US" w:bidi="he-IL"/>
+        </w:rPr>
+      </w:pPr>
+      <w:r>
+        <w:rPr>
+          <w:rFonts w:cs="Arial"/>
+          <w:u w:val="single"/>
+          <w:lang w:val="en-US" w:bidi="he-IL"/>
+        </w:rPr>
+        <w:t>Block Edge Sensor becomes non-active</w:t>
+      </w:r>
+    </w:p>
+    <w:p>
+      <w:pPr>
+        <w:rPr>
+          <w:rFonts w:cs="Arial"/>
+          <w:lang w:val="en-US" w:bidi="he-IL"/>
+        </w:rPr>
+      </w:pPr>
+      <w:r>
+        <w:rPr>
+          <w:rFonts w:cs="Arial"/>
+          <w:lang w:val="en-US" w:bidi="he-IL"/>
+        </w:rPr>
+        <w:t xml:space="preserve">Do the following for each block </w:t>
+      </w:r>
+      <w:r>
+        <w:rPr>
+          <w:rFonts w:cs="Arial"/>
+          <w:lang w:val="en-US" w:bidi="he-IL"/>
+        </w:rPr>
+        <w:t xml:space="preserve">that contains a train part </w:t>
+      </w:r>
+      <w:r>
+        <w:rPr>
+          <w:rFonts w:cs="Arial"/>
+          <w:lang w:val="en-US" w:bidi="he-IL"/>
+        </w:rPr>
+        <w:t xml:space="preserve">around the edge that has </w:t>
+      </w:r>
+      <w:r>
+        <w:rPr>
+          <w:rFonts w:cs="Arial"/>
+          <w:lang w:val="en-US" w:bidi="he-IL"/>
+        </w:rPr>
+        <w:t>become</w:t>
+      </w:r>
+      <w:r>
+        <w:rPr>
+          <w:rFonts w:cs="Arial"/>
+          <w:lang w:val="en-US" w:bidi="he-IL"/>
+        </w:rPr>
+        <w:t xml:space="preserve"> non-active:</w:t>
+      </w:r>
+    </w:p>
+    <w:p>
+      <w:pPr>
+        <w:pStyle w:val="ListParagraph"/>
+        <w:numPr>
+          <w:ilvl w:val="0"/>
+          <w:numId w:val="5"/>
+        </w:numPr>
+        <w:rPr>
+          <w:rFonts w:cs="Arial"/>
+          <w:lang w:val="en-US" w:bidi="he-IL"/>
+        </w:rPr>
+      </w:pPr>
+      <w:r>
+        <w:rPr>
+          <w:rFonts w:cs="Arial"/>
+          <w:lang w:val="en-US" w:bidi="he-IL"/>
+        </w:rPr>
+        <w:t>If all the edges of this block are not active, the train part can be removed from this block</w:t>
+      </w:r>
+    </w:p>
+    <w:p>
+      <w:pPr>
+        <w:pStyle w:val="ListParagraph"/>
+        <w:numPr>
+          <w:ilvl w:val="0"/>
+          <w:numId w:val="5"/>
+        </w:numPr>
+        <w:rPr>
+          <w:rFonts w:cs="Arial"/>
+          <w:lang w:val="en-US" w:bidi="he-IL"/>
+        </w:rPr>
+      </w:pPr>
+      <w:r>
+        <w:rPr>
+          <w:rFonts w:cs="Arial"/>
+          <w:lang w:val="en-US" w:bidi="he-IL"/>
+        </w:rPr>
+        <w:t>If the result of step 1 is that there is no block that contains a part of this train, the block that was marked as the train’s most recent block (see above) includes the train part.</w:t>
+      </w:r>
+    </w:p>
+    <w:p>
+      <w:pPr>
+        <w:ind w:left="360"/>
         <w:rPr>
           <w:rFonts w:cs="Arial"/>
           <w:lang w:val="en-US" w:bidi="he-IL"/>
@@ -501,45 +638,13 @@
       </w:pPr>
       <w:bookmarkStart w:id="0" w:name="_GoBack"/>
       <w:bookmarkEnd w:id="0"/>
-    </w:p>
-    <w:p>
-      <w:pPr>
-        <w:rPr>
-          <w:rFonts w:cs="Arial"/>
-          <w:lang w:val="en-US" w:bidi="he-IL"/>
-        </w:rPr>
-      </w:pPr>
-      <w:r>
-        <w:rPr>
-          <w:rFonts w:cs="Arial"/>
-          <w:lang w:val="en-US" w:bidi="he-IL"/>
-        </w:rPr>
-        <w:t xml:space="preserve">If still there are no trains that could have crossed, assume that the information about train location is not precise (this is called fuzzy search). This could happen if the user has placed a train on the tracks and did was not precise in indicating where this train is located. In this case check if a train can be found in a block that is close by to A or B (up to distance of 2), if so, relocate the train (assume that this train is located in </w:t>
-      </w:r>
-      <w:proofErr w:type="spellStart"/>
-      <w:r>
-        <w:rPr>
-          <w:rFonts w:cs="Arial"/>
-          <w:lang w:val="en-US" w:bidi="he-IL"/>
-        </w:rPr>
-        <w:t>A</w:t>
-      </w:r>
-      <w:proofErr w:type="spellEnd"/>
-      <w:r>
-        <w:rPr>
-          <w:rFonts w:cs="Arial"/>
-          <w:lang w:val="en-US" w:bidi="he-IL"/>
-        </w:rPr>
-        <w:t xml:space="preserve"> if one was found nearby A or B if a train was found nearby B)</w:t>
-      </w:r>
-    </w:p>
-    <w:p>
-      <w:pPr>
-        <w:rPr>
-          <w:rFonts w:cs="Arial"/>
-          <w:lang w:val="en-US" w:bidi="he-IL"/>
-        </w:rPr>
-      </w:pPr>
+      <w:r>
+        <w:rPr>
+          <w:rFonts w:cs="Arial"/>
+          <w:lang w:val="en-US" w:bidi="he-IL"/>
+        </w:rPr>
+        <w:t xml:space="preserve"> </w:t>
+      </w:r>
     </w:p>
     <w:p>
       <w:pPr>
@@ -562,6 +667,407 @@
 <file path=word/numbering.xml><?xml version="1.0" encoding="utf-8"?>
 <w:numbering xmlns:wpc="http://schemas.microsoft.com/office/word/2010/wordprocessingCanvas" xmlns:cx="http://schemas.microsoft.com/office/drawing/2014/chartex" xmlns:cx1="http://schemas.microsoft.com/office/drawing/2015/9/8/chartex" xmlns:cx2="http://schemas.microsoft.com/office/drawing/2015/10/21/chartex" xmlns:cx3="http://schemas.microsoft.com/office/drawing/2016/5/9/chartex" xmlns:cx4="http://schemas.microsoft.com/office/drawing/2016/5/10/chartex" xmlns:cx5="http://schemas.microsoft.com/office/drawing/2016/5/11/chartex" xmlns:cx6="http://schemas.microsoft.com/office/drawing/2016/5/12/chartex" xmlns:cx7="http://schemas.microsoft.com/office/drawing/2016/5/13/chartex" xmlns:cx8="http://schemas.microsoft.com/office/drawing/2016/5/14/chartex" xmlns:mc="http://schemas.openxmlformats.org/markup-compatibility/2006" xmlns:aink="http://schemas.microsoft.com/office/drawing/2016/ink" xmlns:am3d="http://schemas.microsoft.com/office/drawing/2017/model3d" xmlns:o="urn:schemas-microsoft-com:office:office" xmlns:r="http://schemas.openxmlformats.org/officeDocument/2006/relationships" xmlns:m="http://schemas.openxmlformats.org/officeDocument/2006/math" xmlns:v="urn:schemas-microsoft-com:vml" xmlns:wp14="http://schemas.microsoft.com/office/word/2010/wordprocessingDrawing" xmlns:wp="http://schemas.openxmlformats.org/drawingml/2006/wordprocessingDrawing" xmlns:w10="urn:schemas-microsoft-com:office:word" xmlns:w="http://schemas.openxmlformats.org/wordprocessingml/2006/main" xmlns:w14="http://schemas.microsoft.com/office/word/2010/wordml" xmlns:w15="http://schemas.microsoft.com/office/word/2012/wordml" xmlns:w16cid="http://schemas.microsoft.com/office/word/2016/wordml/cid" xmlns:w16se="http://schemas.microsoft.com/office/word/2015/wordml/symex" xmlns:wpg="http://schemas.microsoft.com/office/word/2010/wordprocessingGroup" xmlns:wpi="http://schemas.microsoft.com/office/word/2010/wordprocessingInk" xmlns:wne="http://schemas.microsoft.com/office/word/2006/wordml" xmlns:wps="http://schemas.microsoft.com/office/word/2010/wordprocessingShape" mc:Ignorable="w14 w15 w16se w16cid wp14">
   <w:abstractNum w:abstractNumId="0" w15:restartNumberingAfterBreak="0">
+    <w:nsid w:val="07CF408B"/>
+    <w:multiLevelType w:val="hybridMultilevel"/>
+    <w:tmpl w:val="329E3ABC"/>
+    <w:lvl w:ilvl="0" w:tplc="0409000F">
+      <w:start w:val="1"/>
+      <w:numFmt w:val="decimal"/>
+      <w:lvlText w:val="%1."/>
+      <w:lvlJc w:val="left"/>
+      <w:pPr>
+        <w:ind w:left="720" w:hanging="360"/>
+      </w:pPr>
+      <w:rPr>
+        <w:rFonts w:hint="default"/>
+      </w:rPr>
+    </w:lvl>
+    <w:lvl w:ilvl="1" w:tplc="04090019" w:tentative="1">
+      <w:start w:val="1"/>
+      <w:numFmt w:val="lowerLetter"/>
+      <w:lvlText w:val="%2."/>
+      <w:lvlJc w:val="left"/>
+      <w:pPr>
+        <w:ind w:left="1440" w:hanging="360"/>
+      </w:pPr>
+    </w:lvl>
+    <w:lvl w:ilvl="2" w:tplc="0409001B" w:tentative="1">
+      <w:start w:val="1"/>
+      <w:numFmt w:val="lowerRoman"/>
+      <w:lvlText w:val="%3."/>
+      <w:lvlJc w:val="right"/>
+      <w:pPr>
+        <w:ind w:left="2160" w:hanging="180"/>
+      </w:pPr>
+    </w:lvl>
+    <w:lvl w:ilvl="3" w:tplc="0409000F" w:tentative="1">
+      <w:start w:val="1"/>
+      <w:numFmt w:val="decimal"/>
+      <w:lvlText w:val="%4."/>
+      <w:lvlJc w:val="left"/>
+      <w:pPr>
+        <w:ind w:left="2880" w:hanging="360"/>
+      </w:pPr>
+    </w:lvl>
+    <w:lvl w:ilvl="4" w:tplc="04090019" w:tentative="1">
+      <w:start w:val="1"/>
+      <w:numFmt w:val="lowerLetter"/>
+      <w:lvlText w:val="%5."/>
+      <w:lvlJc w:val="left"/>
+      <w:pPr>
+        <w:ind w:left="3600" w:hanging="360"/>
+      </w:pPr>
+    </w:lvl>
+    <w:lvl w:ilvl="5" w:tplc="0409001B" w:tentative="1">
+      <w:start w:val="1"/>
+      <w:numFmt w:val="lowerRoman"/>
+      <w:lvlText w:val="%6."/>
+      <w:lvlJc w:val="right"/>
+      <w:pPr>
+        <w:ind w:left="4320" w:hanging="180"/>
+      </w:pPr>
+    </w:lvl>
+    <w:lvl w:ilvl="6" w:tplc="0409000F" w:tentative="1">
+      <w:start w:val="1"/>
+      <w:numFmt w:val="decimal"/>
+      <w:lvlText w:val="%7."/>
+      <w:lvlJc w:val="left"/>
+      <w:pPr>
+        <w:ind w:left="5040" w:hanging="360"/>
+      </w:pPr>
+    </w:lvl>
+    <w:lvl w:ilvl="7" w:tplc="04090019" w:tentative="1">
+      <w:start w:val="1"/>
+      <w:numFmt w:val="lowerLetter"/>
+      <w:lvlText w:val="%8."/>
+      <w:lvlJc w:val="left"/>
+      <w:pPr>
+        <w:ind w:left="5760" w:hanging="360"/>
+      </w:pPr>
+    </w:lvl>
+    <w:lvl w:ilvl="8" w:tplc="0409001B" w:tentative="1">
+      <w:start w:val="1"/>
+      <w:numFmt w:val="lowerRoman"/>
+      <w:lvlText w:val="%9."/>
+      <w:lvlJc w:val="right"/>
+      <w:pPr>
+        <w:ind w:left="6480" w:hanging="180"/>
+      </w:pPr>
+    </w:lvl>
+  </w:abstractNum>
+  <w:abstractNum w:abstractNumId="1" w15:restartNumberingAfterBreak="0">
+    <w:nsid w:val="1AA015A8"/>
+    <w:multiLevelType w:val="hybridMultilevel"/>
+    <w:tmpl w:val="1C6EFEDA"/>
+    <w:lvl w:ilvl="0" w:tplc="0409000F">
+      <w:start w:val="1"/>
+      <w:numFmt w:val="decimal"/>
+      <w:lvlText w:val="%1."/>
+      <w:lvlJc w:val="left"/>
+      <w:pPr>
+        <w:ind w:left="720" w:hanging="360"/>
+      </w:pPr>
+    </w:lvl>
+    <w:lvl w:ilvl="1" w:tplc="04090019" w:tentative="1">
+      <w:start w:val="1"/>
+      <w:numFmt w:val="lowerLetter"/>
+      <w:lvlText w:val="%2."/>
+      <w:lvlJc w:val="left"/>
+      <w:pPr>
+        <w:ind w:left="1440" w:hanging="360"/>
+      </w:pPr>
+    </w:lvl>
+    <w:lvl w:ilvl="2" w:tplc="0409001B" w:tentative="1">
+      <w:start w:val="1"/>
+      <w:numFmt w:val="lowerRoman"/>
+      <w:lvlText w:val="%3."/>
+      <w:lvlJc w:val="right"/>
+      <w:pPr>
+        <w:ind w:left="2160" w:hanging="180"/>
+      </w:pPr>
+    </w:lvl>
+    <w:lvl w:ilvl="3" w:tplc="0409000F" w:tentative="1">
+      <w:start w:val="1"/>
+      <w:numFmt w:val="decimal"/>
+      <w:lvlText w:val="%4."/>
+      <w:lvlJc w:val="left"/>
+      <w:pPr>
+        <w:ind w:left="2880" w:hanging="360"/>
+      </w:pPr>
+    </w:lvl>
+    <w:lvl w:ilvl="4" w:tplc="04090019" w:tentative="1">
+      <w:start w:val="1"/>
+      <w:numFmt w:val="lowerLetter"/>
+      <w:lvlText w:val="%5."/>
+      <w:lvlJc w:val="left"/>
+      <w:pPr>
+        <w:ind w:left="3600" w:hanging="360"/>
+      </w:pPr>
+    </w:lvl>
+    <w:lvl w:ilvl="5" w:tplc="0409001B" w:tentative="1">
+      <w:start w:val="1"/>
+      <w:numFmt w:val="lowerRoman"/>
+      <w:lvlText w:val="%6."/>
+      <w:lvlJc w:val="right"/>
+      <w:pPr>
+        <w:ind w:left="4320" w:hanging="180"/>
+      </w:pPr>
+    </w:lvl>
+    <w:lvl w:ilvl="6" w:tplc="0409000F" w:tentative="1">
+      <w:start w:val="1"/>
+      <w:numFmt w:val="decimal"/>
+      <w:lvlText w:val="%7."/>
+      <w:lvlJc w:val="left"/>
+      <w:pPr>
+        <w:ind w:left="5040" w:hanging="360"/>
+      </w:pPr>
+    </w:lvl>
+    <w:lvl w:ilvl="7" w:tplc="04090019" w:tentative="1">
+      <w:start w:val="1"/>
+      <w:numFmt w:val="lowerLetter"/>
+      <w:lvlText w:val="%8."/>
+      <w:lvlJc w:val="left"/>
+      <w:pPr>
+        <w:ind w:left="5760" w:hanging="360"/>
+      </w:pPr>
+    </w:lvl>
+    <w:lvl w:ilvl="8" w:tplc="0409001B" w:tentative="1">
+      <w:start w:val="1"/>
+      <w:numFmt w:val="lowerRoman"/>
+      <w:lvlText w:val="%9."/>
+      <w:lvlJc w:val="right"/>
+      <w:pPr>
+        <w:ind w:left="6480" w:hanging="180"/>
+      </w:pPr>
+    </w:lvl>
+  </w:abstractNum>
+  <w:abstractNum w:abstractNumId="2" w15:restartNumberingAfterBreak="0">
+    <w:nsid w:val="24DC39C0"/>
+    <w:multiLevelType w:val="hybridMultilevel"/>
+    <w:tmpl w:val="41EA1CC0"/>
+    <w:lvl w:ilvl="0" w:tplc="0409000F">
+      <w:start w:val="1"/>
+      <w:numFmt w:val="decimal"/>
+      <w:lvlText w:val="%1."/>
+      <w:lvlJc w:val="left"/>
+      <w:pPr>
+        <w:ind w:left="720" w:hanging="360"/>
+      </w:pPr>
+      <w:rPr>
+        <w:rFonts w:hint="default"/>
+      </w:rPr>
+    </w:lvl>
+    <w:lvl w:ilvl="1" w:tplc="04090003" w:tentative="1">
+      <w:start w:val="1"/>
+      <w:numFmt w:val="bullet"/>
+      <w:lvlText w:val="o"/>
+      <w:lvlJc w:val="left"/>
+      <w:pPr>
+        <w:ind w:left="1440" w:hanging="360"/>
+      </w:pPr>
+      <w:rPr>
+        <w:rFonts w:ascii="Courier New" w:hAnsi="Courier New" w:cs="Courier New" w:hint="default"/>
+      </w:rPr>
+    </w:lvl>
+    <w:lvl w:ilvl="2" w:tplc="04090005" w:tentative="1">
+      <w:start w:val="1"/>
+      <w:numFmt w:val="bullet"/>
+      <w:lvlText w:val=""/>
+      <w:lvlJc w:val="left"/>
+      <w:pPr>
+        <w:ind w:left="2160" w:hanging="360"/>
+      </w:pPr>
+      <w:rPr>
+        <w:rFonts w:ascii="Wingdings" w:hAnsi="Wingdings" w:hint="default"/>
+      </w:rPr>
+    </w:lvl>
+    <w:lvl w:ilvl="3" w:tplc="04090001" w:tentative="1">
+      <w:start w:val="1"/>
+      <w:numFmt w:val="bullet"/>
+      <w:lvlText w:val=""/>
+      <w:lvlJc w:val="left"/>
+      <w:pPr>
+        <w:ind w:left="2880" w:hanging="360"/>
+      </w:pPr>
+      <w:rPr>
+        <w:rFonts w:ascii="Symbol" w:hAnsi="Symbol" w:hint="default"/>
+      </w:rPr>
+    </w:lvl>
+    <w:lvl w:ilvl="4" w:tplc="04090003" w:tentative="1">
+      <w:start w:val="1"/>
+      <w:numFmt w:val="bullet"/>
+      <w:lvlText w:val="o"/>
+      <w:lvlJc w:val="left"/>
+      <w:pPr>
+        <w:ind w:left="3600" w:hanging="360"/>
+      </w:pPr>
+      <w:rPr>
+        <w:rFonts w:ascii="Courier New" w:hAnsi="Courier New" w:cs="Courier New" w:hint="default"/>
+      </w:rPr>
+    </w:lvl>
+    <w:lvl w:ilvl="5" w:tplc="04090005" w:tentative="1">
+      <w:start w:val="1"/>
+      <w:numFmt w:val="bullet"/>
+      <w:lvlText w:val=""/>
+      <w:lvlJc w:val="left"/>
+      <w:pPr>
+        <w:ind w:left="4320" w:hanging="360"/>
+      </w:pPr>
+      <w:rPr>
+        <w:rFonts w:ascii="Wingdings" w:hAnsi="Wingdings" w:hint="default"/>
+      </w:rPr>
+    </w:lvl>
+    <w:lvl w:ilvl="6" w:tplc="04090001" w:tentative="1">
+      <w:start w:val="1"/>
+      <w:numFmt w:val="bullet"/>
+      <w:lvlText w:val=""/>
+      <w:lvlJc w:val="left"/>
+      <w:pPr>
+        <w:ind w:left="5040" w:hanging="360"/>
+      </w:pPr>
+      <w:rPr>
+        <w:rFonts w:ascii="Symbol" w:hAnsi="Symbol" w:hint="default"/>
+      </w:rPr>
+    </w:lvl>
+    <w:lvl w:ilvl="7" w:tplc="04090003" w:tentative="1">
+      <w:start w:val="1"/>
+      <w:numFmt w:val="bullet"/>
+      <w:lvlText w:val="o"/>
+      <w:lvlJc w:val="left"/>
+      <w:pPr>
+        <w:ind w:left="5760" w:hanging="360"/>
+      </w:pPr>
+      <w:rPr>
+        <w:rFonts w:ascii="Courier New" w:hAnsi="Courier New" w:cs="Courier New" w:hint="default"/>
+      </w:rPr>
+    </w:lvl>
+    <w:lvl w:ilvl="8" w:tplc="04090005" w:tentative="1">
+      <w:start w:val="1"/>
+      <w:numFmt w:val="bullet"/>
+      <w:lvlText w:val=""/>
+      <w:lvlJc w:val="left"/>
+      <w:pPr>
+        <w:ind w:left="6480" w:hanging="360"/>
+      </w:pPr>
+      <w:rPr>
+        <w:rFonts w:ascii="Wingdings" w:hAnsi="Wingdings" w:hint="default"/>
+      </w:rPr>
+    </w:lvl>
+  </w:abstractNum>
+  <w:abstractNum w:abstractNumId="3" w15:restartNumberingAfterBreak="0">
+    <w:nsid w:val="29891582"/>
+    <w:multiLevelType w:val="hybridMultilevel"/>
+    <w:tmpl w:val="AE6AA7E0"/>
+    <w:lvl w:ilvl="0" w:tplc="04090001">
+      <w:start w:val="1"/>
+      <w:numFmt w:val="bullet"/>
+      <w:lvlText w:val=""/>
+      <w:lvlJc w:val="left"/>
+      <w:pPr>
+        <w:ind w:left="720" w:hanging="360"/>
+      </w:pPr>
+      <w:rPr>
+        <w:rFonts w:ascii="Symbol" w:hAnsi="Symbol" w:hint="default"/>
+      </w:rPr>
+    </w:lvl>
+    <w:lvl w:ilvl="1" w:tplc="04090003" w:tentative="1">
+      <w:start w:val="1"/>
+      <w:numFmt w:val="bullet"/>
+      <w:lvlText w:val="o"/>
+      <w:lvlJc w:val="left"/>
+      <w:pPr>
+        <w:ind w:left="1440" w:hanging="360"/>
+      </w:pPr>
+      <w:rPr>
+        <w:rFonts w:ascii="Courier New" w:hAnsi="Courier New" w:cs="Courier New" w:hint="default"/>
+      </w:rPr>
+    </w:lvl>
+    <w:lvl w:ilvl="2" w:tplc="04090005" w:tentative="1">
+      <w:start w:val="1"/>
+      <w:numFmt w:val="bullet"/>
+      <w:lvlText w:val=""/>
+      <w:lvlJc w:val="left"/>
+      <w:pPr>
+        <w:ind w:left="2160" w:hanging="360"/>
+      </w:pPr>
+      <w:rPr>
+        <w:rFonts w:ascii="Wingdings" w:hAnsi="Wingdings" w:hint="default"/>
+      </w:rPr>
+    </w:lvl>
+    <w:lvl w:ilvl="3" w:tplc="04090001" w:tentative="1">
+      <w:start w:val="1"/>
+      <w:numFmt w:val="bullet"/>
+      <w:lvlText w:val=""/>
+      <w:lvlJc w:val="left"/>
+      <w:pPr>
+        <w:ind w:left="2880" w:hanging="360"/>
+      </w:pPr>
+      <w:rPr>
+        <w:rFonts w:ascii="Symbol" w:hAnsi="Symbol" w:hint="default"/>
+      </w:rPr>
+    </w:lvl>
+    <w:lvl w:ilvl="4" w:tplc="04090003" w:tentative="1">
+      <w:start w:val="1"/>
+      <w:numFmt w:val="bullet"/>
+      <w:lvlText w:val="o"/>
+      <w:lvlJc w:val="left"/>
+      <w:pPr>
+        <w:ind w:left="3600" w:hanging="360"/>
+      </w:pPr>
+      <w:rPr>
+        <w:rFonts w:ascii="Courier New" w:hAnsi="Courier New" w:cs="Courier New" w:hint="default"/>
+      </w:rPr>
+    </w:lvl>
+    <w:lvl w:ilvl="5" w:tplc="04090005" w:tentative="1">
+      <w:start w:val="1"/>
+      <w:numFmt w:val="bullet"/>
+      <w:lvlText w:val=""/>
+      <w:lvlJc w:val="left"/>
+      <w:pPr>
+        <w:ind w:left="4320" w:hanging="360"/>
+      </w:pPr>
+      <w:rPr>
+        <w:rFonts w:ascii="Wingdings" w:hAnsi="Wingdings" w:hint="default"/>
+      </w:rPr>
+    </w:lvl>
+    <w:lvl w:ilvl="6" w:tplc="04090001" w:tentative="1">
+      <w:start w:val="1"/>
+      <w:numFmt w:val="bullet"/>
+      <w:lvlText w:val=""/>
+      <w:lvlJc w:val="left"/>
+      <w:pPr>
+        <w:ind w:left="5040" w:hanging="360"/>
+      </w:pPr>
+      <w:rPr>
+        <w:rFonts w:ascii="Symbol" w:hAnsi="Symbol" w:hint="default"/>
+      </w:rPr>
+    </w:lvl>
+    <w:lvl w:ilvl="7" w:tplc="04090003" w:tentative="1">
+      <w:start w:val="1"/>
+      <w:numFmt w:val="bullet"/>
+      <w:lvlText w:val="o"/>
+      <w:lvlJc w:val="left"/>
+      <w:pPr>
+        <w:ind w:left="5760" w:hanging="360"/>
+      </w:pPr>
+      <w:rPr>
+        <w:rFonts w:ascii="Courier New" w:hAnsi="Courier New" w:cs="Courier New" w:hint="default"/>
+      </w:rPr>
+    </w:lvl>
+    <w:lvl w:ilvl="8" w:tplc="04090005" w:tentative="1">
+      <w:start w:val="1"/>
+      <w:numFmt w:val="bullet"/>
+      <w:lvlText w:val=""/>
+      <w:lvlJc w:val="left"/>
+      <w:pPr>
+        <w:ind w:left="6480" w:hanging="360"/>
+      </w:pPr>
+      <w:rPr>
+        <w:rFonts w:ascii="Wingdings" w:hAnsi="Wingdings" w:hint="default"/>
+      </w:rPr>
+    </w:lvl>
+  </w:abstractNum>
+  <w:abstractNum w:abstractNumId="4" w15:restartNumberingAfterBreak="0">
     <w:nsid w:val="62CD2C0A"/>
     <w:multiLevelType w:val="hybridMultilevel"/>
     <w:tmpl w:val="94F607B4"/>
@@ -674,6 +1180,18 @@
     </w:lvl>
   </w:abstractNum>
   <w:num w:numId="1">
+    <w:abstractNumId w:val="4"/>
+  </w:num>
+  <w:num w:numId="2">
+    <w:abstractNumId w:val="3"/>
+  </w:num>
+  <w:num w:numId="3">
+    <w:abstractNumId w:val="2"/>
+  </w:num>
+  <w:num w:numId="4">
+    <w:abstractNumId w:val="1"/>
+  </w:num>
+  <w:num w:numId="5">
     <w:abstractNumId w:val="0"/>
   </w:num>
 </w:numbering>
@@ -798,6 +1316,7 @@
     <w:lsdException w:name="HTML Sample" w:semiHidden="1" w:unhideWhenUsed="1"/>
     <w:lsdException w:name="HTML Typewriter" w:semiHidden="1" w:unhideWhenUsed="1"/>
     <w:lsdException w:name="HTML Variable" w:semiHidden="1" w:unhideWhenUsed="1"/>
+    <w:lsdException w:name="Normal Table" w:semiHidden="1" w:unhideWhenUsed="1"/>
     <w:lsdException w:name="annotation subject" w:semiHidden="1" w:unhideWhenUsed="1"/>
     <w:lsdException w:name="No List" w:semiHidden="1" w:unhideWhenUsed="1"/>
     <w:lsdException w:name="Outline List 1" w:semiHidden="1" w:unhideWhenUsed="1"/>
@@ -844,8 +1363,10 @@
     <w:lsdException w:name="Table Subtle 2" w:semiHidden="1" w:unhideWhenUsed="1"/>
     <w:lsdException w:name="Table Web 1" w:semiHidden="1" w:unhideWhenUsed="1"/>
     <w:lsdException w:name="Table Web 2" w:semiHidden="1" w:unhideWhenUsed="1"/>
+    <w:lsdException w:name="Table Web 3" w:semiHidden="1" w:unhideWhenUsed="1"/>
     <w:lsdException w:name="Balloon Text" w:semiHidden="1" w:unhideWhenUsed="1"/>
     <w:lsdException w:name="Table Grid" w:uiPriority="39"/>
+    <w:lsdException w:name="Table Theme" w:semiHidden="1" w:unhideWhenUsed="1"/>
     <w:lsdException w:name="Placeholder Text" w:semiHidden="1"/>
     <w:lsdException w:name="No Spacing" w:uiPriority="1" w:qFormat="1"/>
     <w:lsdException w:name="Light Shading" w:uiPriority="60"/>
@@ -1076,6 +1597,7 @@
   <w:style w:type="character" w:default="1" w:styleId="DefaultParagraphFont">
     <w:name w:val="Default Paragraph Font"/>
     <w:uiPriority w:val="1"/>
+    <w:semiHidden/>
     <w:unhideWhenUsed/>
   </w:style>
   <w:style w:type="table" w:default="1" w:styleId="TableNormal">
@@ -1412,7 +1934,7 @@
 </file>
 
 <file path=customXml/itemProps1.xml><?xml version="1.0" encoding="utf-8"?>
-<ds:datastoreItem xmlns:ds="http://schemas.openxmlformats.org/officeDocument/2006/customXml" ds:itemID="{467C492C-1109-0647-B51C-9BD693FD6F93}">
+<ds:datastoreItem xmlns:ds="http://schemas.openxmlformats.org/officeDocument/2006/customXml" ds:itemID="{1B9E624C-4530-A246-BD0E-8AC3CCE645E4}">
   <ds:schemaRefs>
     <ds:schemaRef ds:uri="http://schemas.openxmlformats.org/officeDocument/2006/bibliography"/>
   </ds:schemaRefs>

</xml_diff>